<commit_message>
adicione un pdf y modifique el archivo
</commit_message>
<xml_diff>
--- a/documentos/Curso electivo Teledetección_Doctorado - copia.docx
+++ b/documentos/Curso electivo Teledetección_Doctorado - copia.docx
@@ -197,24 +197,9 @@
             </w:pPr>
             <w:r>
               <w:rPr>
-                <w:highlight w:val="yellow"/>
                 <w:lang w:val="es-CO"/>
               </w:rPr>
               <w:t xml:space="preserve">TELEDETECCIÓN </w:t>
-            </w:r>
-            <w:r>
-              <w:rPr>
-                <w:strike/>
-                <w:highlight w:val="yellow"/>
-                <w:lang w:val="es-CO"/>
-              </w:rPr>
-              <w:t>APLICADA A PROYECTOS CIVILES.</w:t>
-            </w:r>
-            <w:r>
-              <w:rPr>
-                <w:lang w:val="es-CO"/>
-              </w:rPr>
-              <w:t xml:space="preserve"> </w:t>
             </w:r>
           </w:p>
         </w:tc>
@@ -367,18 +352,8 @@
                 <w:sz w:val="18"/>
                 <w:lang w:val="es-CO"/>
               </w:rPr>
-              <w:t xml:space="preserve">Proporción </w:t>
-            </w:r>
-            <w:proofErr w:type="gramStart"/>
-            <w:r>
-              <w:rPr>
-                <w:b/>
-                <w:sz w:val="18"/>
-                <w:lang w:val="es-CO"/>
-              </w:rPr>
-              <w:t>HADD:HTI</w:t>
-            </w:r>
-            <w:proofErr w:type="gramEnd"/>
+              <w:t>Proporción HADD:HTI</w:t>
+            </w:r>
           </w:p>
         </w:tc>
       </w:tr>
@@ -1176,21 +1151,7 @@
               <w:rPr>
                 <w:lang w:val="es-CO"/>
               </w:rPr>
-              <w:t xml:space="preserve">Unidad Académica </w:t>
-            </w:r>
-            <w:proofErr w:type="gramStart"/>
-            <w:r>
-              <w:rPr>
-                <w:lang w:val="es-CO"/>
-              </w:rPr>
-              <w:t>Responsable</w:t>
-            </w:r>
-            <w:proofErr w:type="gramEnd"/>
-            <w:r>
-              <w:rPr>
-                <w:lang w:val="es-CO"/>
-              </w:rPr>
-              <w:t xml:space="preserve"> del Curso</w:t>
+              <w:t>Unidad Académica Responsable del Curso</w:t>
             </w:r>
           </w:p>
         </w:tc>
@@ -2176,7 +2137,6 @@
                 <w:lang w:val="es-CO"/>
               </w:rPr>
             </w:pPr>
-            <w:proofErr w:type="gramStart"/>
             <w:r>
               <w:rPr>
                 <w:color w:val="FFFFFF"/>
@@ -2184,7 +2144,6 @@
               </w:rPr>
               <w:t>Competencias a Desarrollar</w:t>
             </w:r>
-            <w:proofErr w:type="gramEnd"/>
           </w:p>
         </w:tc>
       </w:tr>
@@ -3583,13 +3542,11 @@
               <w:contextualSpacing/>
               <w:jc w:val="left"/>
               <w:rPr>
-                <w:color w:val="FF0000"/>
-                <w:lang w:val="es-CO"/>
-              </w:rPr>
-            </w:pPr>
-            <w:r>
-              <w:rPr>
-                <w:color w:val="FF0000"/>
+                <w:lang w:val="es-CO"/>
+              </w:rPr>
+            </w:pPr>
+            <w:r>
+              <w:rPr>
                 <w:lang w:val="es-CO"/>
               </w:rPr>
               <w:t xml:space="preserve">Conceptos básicos y componentes de teledetección. </w:t>
@@ -3600,7 +3557,6 @@
               <w:contextualSpacing/>
               <w:jc w:val="left"/>
               <w:rPr>
-                <w:color w:val="FF0000"/>
                 <w:lang w:val="es-CO"/>
               </w:rPr>
             </w:pPr>
@@ -3610,20 +3566,17 @@
               <w:contextualSpacing/>
               <w:jc w:val="left"/>
               <w:rPr>
-                <w:color w:val="FF0000"/>
-                <w:lang w:val="es-CO"/>
-              </w:rPr>
-            </w:pPr>
-            <w:r>
-              <w:rPr>
-                <w:color w:val="FF0000"/>
+                <w:lang w:val="es-CO"/>
+              </w:rPr>
+            </w:pPr>
+            <w:r>
+              <w:rPr>
                 <w:lang w:val="es-CO"/>
               </w:rPr>
               <w:t>Conceptos básicos: sensor, plataforma, resolución</w:t>
             </w:r>
             <w:r>
               <w:rPr>
-                <w:color w:val="FF0000"/>
                 <w:lang w:val="es-CO"/>
               </w:rPr>
               <w:t>.</w:t>
@@ -3634,7 +3587,6 @@
               <w:contextualSpacing/>
               <w:jc w:val="left"/>
               <w:rPr>
-                <w:color w:val="FF0000"/>
                 <w:lang w:val="es-CO"/>
               </w:rPr>
             </w:pPr>
@@ -3649,7 +3601,6 @@
             </w:pPr>
             <w:r>
               <w:rPr>
-                <w:color w:val="FF0000"/>
                 <w:lang w:val="es-CO"/>
               </w:rPr>
               <w:t>Tipos de resolución: espacial, espectral, radiométrica, temporal</w:t>
@@ -3846,13 +3797,11 @@
               <w:contextualSpacing/>
               <w:jc w:val="left"/>
               <w:rPr>
-                <w:color w:val="FF0000"/>
-                <w:lang w:val="es-CO"/>
-              </w:rPr>
-            </w:pPr>
-            <w:r>
-              <w:rPr>
-                <w:color w:val="FF0000"/>
+                <w:lang w:val="es-CO"/>
+              </w:rPr>
+            </w:pPr>
+            <w:r>
+              <w:rPr>
                 <w:lang w:val="es-CO"/>
               </w:rPr>
               <w:t>Interacción de la radiación electromagnética con la materia</w:t>
@@ -3877,7 +3826,6 @@
             </w:pPr>
             <w:r>
               <w:rPr>
-                <w:color w:val="FF0000"/>
                 <w:lang w:val="es-CO"/>
               </w:rPr>
               <w:t>Espectro electromagnético y firmas espectrales</w:t>
@@ -4079,7 +4027,6 @@
             </w:pPr>
             <w:r>
               <w:rPr>
-                <w:color w:val="FF0000"/>
                 <w:lang w:val="es-CO"/>
               </w:rPr>
               <w:t>Plataformas: satelitales (</w:t>
@@ -4087,7 +4034,6 @@
             <w:proofErr w:type="spellStart"/>
             <w:r>
               <w:rPr>
-                <w:color w:val="FF0000"/>
                 <w:lang w:val="es-CO"/>
               </w:rPr>
               <w:t>Sentinel</w:t>
@@ -4095,7 +4041,6 @@
             <w:proofErr w:type="spellEnd"/>
             <w:r>
               <w:rPr>
-                <w:color w:val="FF0000"/>
                 <w:lang w:val="es-CO"/>
               </w:rPr>
               <w:t>, Landsat, MODIS, etc.) y aéreas (drones, aviones)</w:t>
@@ -4300,13 +4245,11 @@
               <w:contextualSpacing/>
               <w:jc w:val="left"/>
               <w:rPr>
-                <w:color w:val="FF0000"/>
-                <w:lang w:val="es-CO"/>
-              </w:rPr>
-            </w:pPr>
-            <w:r>
-              <w:rPr>
-                <w:color w:val="FF0000"/>
+                <w:lang w:val="es-CO"/>
+              </w:rPr>
+            </w:pPr>
+            <w:r>
+              <w:rPr>
                 <w:lang w:val="es-CO"/>
               </w:rPr>
               <w:t xml:space="preserve">Sensores ópticos (pasivos): multiespectrales e hiperespectrales </w:t>
@@ -4317,7 +4260,6 @@
               <w:contextualSpacing/>
               <w:jc w:val="left"/>
               <w:rPr>
-                <w:color w:val="00B050"/>
                 <w:lang w:val="es-CO"/>
               </w:rPr>
             </w:pPr>
@@ -4327,13 +4269,11 @@
               <w:contextualSpacing/>
               <w:jc w:val="left"/>
               <w:rPr>
-                <w:color w:val="FF0000"/>
-                <w:lang w:val="es-CO"/>
-              </w:rPr>
-            </w:pPr>
-            <w:r>
-              <w:rPr>
-                <w:color w:val="FF0000"/>
+                <w:lang w:val="es-CO"/>
+              </w:rPr>
+            </w:pPr>
+            <w:r>
+              <w:rPr>
                 <w:lang w:val="es-CO"/>
               </w:rPr>
               <w:t>Preprocesamiento: correcciones radiométricas, atmosféricas y geométricas</w:t>
@@ -4344,13 +4284,11 @@
               <w:contextualSpacing/>
               <w:jc w:val="left"/>
               <w:rPr>
-                <w:color w:val="FF0000"/>
-                <w:lang w:val="es-CO"/>
-              </w:rPr>
-            </w:pPr>
-            <w:r>
-              <w:rPr>
-                <w:color w:val="FF0000"/>
+                <w:lang w:val="es-CO"/>
+              </w:rPr>
+            </w:pPr>
+            <w:r>
+              <w:rPr>
                 <w:lang w:val="es-CO"/>
               </w:rPr>
               <w:lastRenderedPageBreak/>
@@ -4358,7 +4296,6 @@
             </w:r>
             <w:r>
               <w:rPr>
-                <w:color w:val="FF0000"/>
                 <w:lang w:val="es-CO"/>
               </w:rPr>
               <w:t xml:space="preserve">NDVI, SAVI, OSAVI, </w:t>
@@ -4366,7 +4303,6 @@
             <w:proofErr w:type="spellStart"/>
             <w:r>
               <w:rPr>
-                <w:color w:val="FF0000"/>
                 <w:lang w:val="es-CO"/>
               </w:rPr>
               <w:t>etc</w:t>
@@ -4374,7 +4310,6 @@
             <w:proofErr w:type="spellEnd"/>
             <w:r>
               <w:rPr>
-                <w:color w:val="FF0000"/>
                 <w:lang w:val="es-CO"/>
               </w:rPr>
               <w:t>)</w:t>
@@ -4394,13 +4329,11 @@
               <w:contextualSpacing/>
               <w:jc w:val="left"/>
               <w:rPr>
-                <w:color w:val="FF0000"/>
-                <w:lang w:val="es-CO"/>
-              </w:rPr>
-            </w:pPr>
-            <w:r>
-              <w:rPr>
-                <w:color w:val="FF0000"/>
+                <w:lang w:val="es-CO"/>
+              </w:rPr>
+            </w:pPr>
+            <w:r>
+              <w:rPr>
                 <w:lang w:val="es-CO"/>
               </w:rPr>
               <w:t xml:space="preserve">Uso de la plataforma computacional Google </w:t>
@@ -4408,7 +4341,6 @@
             <w:proofErr w:type="spellStart"/>
             <w:r>
               <w:rPr>
-                <w:color w:val="FF0000"/>
                 <w:lang w:val="es-CO"/>
               </w:rPr>
               <w:t>Earth</w:t>
@@ -4416,7 +4348,6 @@
             <w:proofErr w:type="spellEnd"/>
             <w:r>
               <w:rPr>
-                <w:color w:val="FF0000"/>
                 <w:lang w:val="es-CO"/>
               </w:rPr>
               <w:t xml:space="preserve"> </w:t>
@@ -4424,7 +4355,6 @@
             <w:proofErr w:type="spellStart"/>
             <w:r>
               <w:rPr>
-                <w:color w:val="FF0000"/>
                 <w:lang w:val="es-CO"/>
               </w:rPr>
               <w:t>Engine</w:t>
@@ -4432,35 +4362,30 @@
             <w:proofErr w:type="spellEnd"/>
             <w:r>
               <w:rPr>
-                <w:color w:val="FF0000"/>
                 <w:lang w:val="es-CO"/>
               </w:rPr>
               <w:t xml:space="preserve"> (GEE)</w:t>
             </w:r>
             <w:r>
               <w:rPr>
-                <w:color w:val="FF0000"/>
                 <w:lang w:val="es-CO"/>
               </w:rPr>
               <w:t xml:space="preserve"> y QGIS para visualizar</w:t>
             </w:r>
             <w:r>
               <w:rPr>
-                <w:color w:val="FF0000"/>
                 <w:lang w:val="es-CO"/>
               </w:rPr>
               <w:t xml:space="preserve"> </w:t>
             </w:r>
             <w:r>
               <w:rPr>
-                <w:color w:val="FF0000"/>
                 <w:lang w:val="es-CO"/>
               </w:rPr>
               <w:t>imágenes de índice de vegetación</w:t>
             </w:r>
             <w:r>
               <w:rPr>
-                <w:color w:val="FF0000"/>
                 <w:lang w:val="es-CO"/>
               </w:rPr>
               <w:t xml:space="preserve">, y </w:t>
@@ -4468,7 +4393,6 @@
             <w:proofErr w:type="spellStart"/>
             <w:r>
               <w:rPr>
-                <w:color w:val="FF0000"/>
                 <w:lang w:val="es-CO"/>
               </w:rPr>
               <w:t>Copernicus</w:t>
@@ -4476,14 +4400,12 @@
             <w:proofErr w:type="spellEnd"/>
             <w:r>
               <w:rPr>
-                <w:color w:val="FF0000"/>
                 <w:lang w:val="es-CO"/>
               </w:rPr>
               <w:t xml:space="preserve"> para descargar imágenes de bandas ópticas.</w:t>
             </w:r>
             <w:r>
               <w:rPr>
-                <w:color w:val="FF0000"/>
                 <w:lang w:val="es-CO"/>
               </w:rPr>
               <w:t xml:space="preserve"> SNAP para la generación de imágenes de </w:t>
@@ -4491,7 +4413,6 @@
             <w:proofErr w:type="spellStart"/>
             <w:r>
               <w:rPr>
-                <w:color w:val="FF0000"/>
                 <w:lang w:val="es-CO"/>
               </w:rPr>
               <w:t>indice</w:t>
@@ -4499,14 +4420,12 @@
             <w:proofErr w:type="spellEnd"/>
             <w:r>
               <w:rPr>
-                <w:color w:val="FF0000"/>
                 <w:lang w:val="es-CO"/>
               </w:rPr>
               <w:t xml:space="preserve"> de vegetación</w:t>
             </w:r>
             <w:r>
               <w:rPr>
-                <w:color w:val="FF0000"/>
                 <w:lang w:val="es-CO"/>
               </w:rPr>
               <w:t>, corrección atmosférica</w:t>
@@ -4526,13 +4445,11 @@
               <w:contextualSpacing/>
               <w:jc w:val="left"/>
               <w:rPr>
-                <w:color w:val="FF0000"/>
-                <w:lang w:val="es-CO"/>
-              </w:rPr>
-            </w:pPr>
-            <w:r>
-              <w:rPr>
-                <w:color w:val="FF0000"/>
+                <w:lang w:val="es-CO"/>
+              </w:rPr>
+            </w:pPr>
+            <w:r>
+              <w:rPr>
                 <w:lang w:val="es-CO"/>
               </w:rPr>
               <w:t>Python para análisis de imágenes satelitales (</w:t>
@@ -4540,7 +4457,6 @@
             <w:proofErr w:type="spellStart"/>
             <w:r>
               <w:rPr>
-                <w:color w:val="FF0000"/>
                 <w:lang w:val="es-CO"/>
               </w:rPr>
               <w:t>rasterio</w:t>
@@ -4548,7 +4464,6 @@
             <w:proofErr w:type="spellEnd"/>
             <w:r>
               <w:rPr>
-                <w:color w:val="FF0000"/>
                 <w:lang w:val="es-CO"/>
               </w:rPr>
               <w:t xml:space="preserve">, </w:t>
@@ -4556,7 +4471,6 @@
             <w:proofErr w:type="spellStart"/>
             <w:r>
               <w:rPr>
-                <w:color w:val="FF0000"/>
                 <w:lang w:val="es-CO"/>
               </w:rPr>
               <w:t>geopandas</w:t>
@@ -4564,7 +4478,6 @@
             <w:proofErr w:type="spellEnd"/>
             <w:r>
               <w:rPr>
-                <w:color w:val="FF0000"/>
                 <w:lang w:val="es-CO"/>
               </w:rPr>
               <w:t xml:space="preserve">, </w:t>
@@ -4572,7 +4485,6 @@
             <w:proofErr w:type="spellStart"/>
             <w:r>
               <w:rPr>
-                <w:color w:val="FF0000"/>
                 <w:lang w:val="es-CO"/>
               </w:rPr>
               <w:t>scikit-image</w:t>
@@ -4580,7 +4492,6 @@
             <w:proofErr w:type="spellEnd"/>
             <w:r>
               <w:rPr>
-                <w:color w:val="FF0000"/>
                 <w:lang w:val="es-CO"/>
               </w:rPr>
               <w:t>)</w:t>
@@ -4600,13 +4511,11 @@
               <w:contextualSpacing/>
               <w:jc w:val="left"/>
               <w:rPr>
-                <w:color w:val="FF0000"/>
-                <w:lang w:val="es-CO"/>
-              </w:rPr>
-            </w:pPr>
-            <w:r>
-              <w:rPr>
-                <w:color w:val="FF0000"/>
+                <w:lang w:val="es-CO"/>
+              </w:rPr>
+            </w:pPr>
+            <w:r>
+              <w:rPr>
                 <w:lang w:val="es-CO"/>
               </w:rPr>
               <w:t>Clasificación de imágenes: supervisada y no supervisada</w:t>
@@ -4617,7 +4526,6 @@
               <w:contextualSpacing/>
               <w:jc w:val="left"/>
               <w:rPr>
-                <w:color w:val="00B050"/>
                 <w:lang w:val="es-CO"/>
               </w:rPr>
             </w:pPr>
@@ -4627,21 +4535,17 @@
               <w:contextualSpacing/>
               <w:jc w:val="left"/>
               <w:rPr>
-                <w:color w:val="FF0000"/>
-                <w:lang w:val="es-CO"/>
-              </w:rPr>
-            </w:pPr>
-            <w:r>
-              <w:rPr>
-                <w:color w:val="FF0000"/>
-                <w:highlight w:val="yellow"/>
+                <w:lang w:val="es-CO"/>
+              </w:rPr>
+            </w:pPr>
+            <w:r>
+              <w:rPr>
                 <w:lang w:val="es-CO"/>
               </w:rPr>
               <w:t>T</w:t>
             </w:r>
             <w:r>
               <w:rPr>
-                <w:color w:val="FF0000"/>
                 <w:lang w:val="es-CO"/>
               </w:rPr>
               <w:t>écnicas de segmentación y detección de cambios</w:t>
@@ -4652,7 +4556,6 @@
               <w:contextualSpacing/>
               <w:jc w:val="left"/>
               <w:rPr>
-                <w:color w:val="00B050"/>
                 <w:lang w:val="es-CO"/>
               </w:rPr>
             </w:pPr>
@@ -4667,7 +4570,6 @@
             </w:pPr>
             <w:r>
               <w:rPr>
-                <w:color w:val="FF0000"/>
                 <w:lang w:val="es-CO"/>
               </w:rPr>
               <w:t xml:space="preserve">Fusión de imágenes y </w:t>
@@ -4675,7 +4577,6 @@
             <w:proofErr w:type="spellStart"/>
             <w:r>
               <w:rPr>
-                <w:color w:val="FF0000"/>
                 <w:lang w:val="es-CO"/>
               </w:rPr>
               <w:t>multitemporalidad</w:t>
@@ -4874,13 +4775,11 @@
               <w:contextualSpacing/>
               <w:jc w:val="left"/>
               <w:rPr>
-                <w:color w:val="FF0000"/>
-                <w:lang w:val="es-CO"/>
-              </w:rPr>
-            </w:pPr>
-            <w:r>
-              <w:rPr>
-                <w:color w:val="FF0000"/>
+                <w:lang w:val="es-CO"/>
+              </w:rPr>
+            </w:pPr>
+            <w:r>
+              <w:rPr>
                 <w:lang w:val="es-CO"/>
               </w:rPr>
               <w:t>Ejercicio práctico de reconocimiento de la plataforma SNAP, carga y visualización de imágenes.</w:t>
@@ -4891,7 +4790,6 @@
               <w:contextualSpacing/>
               <w:jc w:val="left"/>
               <w:rPr>
-                <w:color w:val="FF0000"/>
                 <w:lang w:val="es-CO"/>
               </w:rPr>
             </w:pPr>
@@ -4901,13 +4799,11 @@
               <w:contextualSpacing/>
               <w:jc w:val="left"/>
               <w:rPr>
-                <w:color w:val="00B050"/>
-                <w:lang w:val="es-CO"/>
-              </w:rPr>
-            </w:pPr>
-            <w:r>
-              <w:rPr>
-                <w:color w:val="FF0000"/>
+                <w:lang w:val="es-CO"/>
+              </w:rPr>
+            </w:pPr>
+            <w:r>
+              <w:rPr>
                 <w:lang w:val="es-CO"/>
               </w:rPr>
               <w:t>Composiciones a color e interpretación de coberturas y elementos básicos relacionados con proyectos de ingeniería.</w:t>
@@ -5109,14 +5005,12 @@
             </w:pPr>
             <w:r>
               <w:rPr>
-                <w:color w:val="FF0000"/>
                 <w:lang w:val="es-CO"/>
               </w:rPr>
               <w:t xml:space="preserve">Ejercicio práctico de clasificación supervisada y no </w:t>
             </w:r>
             <w:r>
               <w:rPr>
-                <w:color w:val="FF0000"/>
                 <w:lang w:val="es-CO"/>
               </w:rPr>
               <w:lastRenderedPageBreak/>
@@ -5124,14 +5018,12 @@
             </w:r>
             <w:r>
               <w:rPr>
-                <w:color w:val="FF0000"/>
                 <w:lang w:val="es-CO"/>
               </w:rPr>
               <w:t xml:space="preserve"> de firmas espectrales</w:t>
             </w:r>
             <w:r>
               <w:rPr>
-                <w:color w:val="FF0000"/>
                 <w:lang w:val="es-CO"/>
               </w:rPr>
               <w:t xml:space="preserve"> </w:t>
@@ -5334,7 +5226,6 @@
             </w:pPr>
             <w:r>
               <w:rPr>
-                <w:color w:val="FF0000"/>
                 <w:lang w:val="es-CO"/>
               </w:rPr>
               <w:t>Generalidades y componentes de los vehículos aéreos no tripulados</w:t>
@@ -5516,13 +5407,7 @@
               <w:rPr>
                 <w:lang w:val="es-CO"/>
               </w:rPr>
-              <w:t>2.</w:t>
-            </w:r>
-            <w:r>
-              <w:rPr>
-                <w:lang w:val="es-CO"/>
-              </w:rPr>
-              <w:t>5</w:t>
+              <w:t>2.5</w:t>
             </w:r>
           </w:p>
         </w:tc>
@@ -5542,14 +5427,12 @@
             </w:pPr>
             <w:r>
               <w:rPr>
-                <w:color w:val="FF0000"/>
                 <w:lang w:val="es-CO"/>
               </w:rPr>
               <w:t>Ejercicio práctico de procesamiento de imágenes capturadas con dron</w:t>
             </w:r>
             <w:r>
               <w:rPr>
-                <w:color w:val="FF0000"/>
                 <w:lang w:val="es-CO"/>
               </w:rPr>
               <w:t>.</w:t>
@@ -5762,7 +5645,6 @@
             </w:pPr>
             <w:r>
               <w:rPr>
-                <w:color w:val="FF0000"/>
                 <w:lang w:val="es-CO"/>
               </w:rPr>
               <w:t>Conceptos generales y teoría de procesamiento de imágenes activas.</w:t>
@@ -5958,7 +5840,6 @@
             </w:pPr>
             <w:r>
               <w:rPr>
-                <w:color w:val="FF0000"/>
                 <w:lang w:val="es-CO"/>
               </w:rPr>
               <w:t xml:space="preserve">Ejercicio práctico de cargue, interpretación y procesamiento de imágenes de radar. </w:t>
@@ -6316,20 +6197,17 @@
             <w:pPr>
               <w:pStyle w:val="Ttulo1"/>
               <w:rPr>
-                <w:color w:val="FFFFFF"/>
-                <w:lang w:val="es-CO"/>
-              </w:rPr>
-            </w:pPr>
-            <w:r>
-              <w:rPr>
-                <w:color w:val="FFFFFF"/>
+                <w:lang w:val="es-CO"/>
+              </w:rPr>
+            </w:pPr>
+            <w:r>
+              <w:rPr>
                 <w:lang w:val="es-CO"/>
               </w:rPr>
               <w:t>Prácticas Académicas (</w:t>
             </w:r>
             <w:r>
               <w:rPr>
-                <w:color w:val="FFFFFF"/>
                 <w:lang w:val="es-CO"/>
               </w:rPr>
               <w:t>Laboratorios y Salida de Campo)</w:t>
@@ -6489,7 +6367,6 @@
                 <w:lang w:val="es-CO"/>
               </w:rPr>
             </w:pPr>
-            <w:proofErr w:type="gramStart"/>
             <w:r>
               <w:rPr>
                 <w:b/>
@@ -6497,17 +6374,7 @@
                 <w:szCs w:val="18"/>
                 <w:lang w:val="es-CO"/>
               </w:rPr>
-              <w:t>Tiempo  (</w:t>
-            </w:r>
-            <w:proofErr w:type="gramEnd"/>
-            <w:r>
-              <w:rPr>
-                <w:b/>
-                <w:sz w:val="18"/>
-                <w:szCs w:val="18"/>
-                <w:lang w:val="es-CO"/>
-              </w:rPr>
-              <w:t>h)</w:t>
+              <w:t>Tiempo  (h)</w:t>
             </w:r>
           </w:p>
         </w:tc>
@@ -7641,19 +7508,11 @@
                 <w:lang w:val="es-CO"/>
               </w:rPr>
             </w:pPr>
-            <w:proofErr w:type="gramStart"/>
-            <w:r>
-              <w:rPr>
-                <w:lang w:val="es-CO"/>
-              </w:rPr>
-              <w:t>Participación activa</w:t>
-            </w:r>
-            <w:proofErr w:type="gramEnd"/>
-            <w:r>
-              <w:rPr>
-                <w:lang w:val="es-CO"/>
-              </w:rPr>
-              <w:t>.</w:t>
+            <w:r>
+              <w:rPr>
+                <w:lang w:val="es-CO"/>
+              </w:rPr>
+              <w:t>Participación activa.</w:t>
             </w:r>
           </w:p>
           <w:p>
@@ -7726,21 +7585,7 @@
               <w:rPr>
                 <w:lang w:val="es-CO"/>
               </w:rPr>
-              <w:t xml:space="preserve">1 </w:t>
-            </w:r>
-            <w:proofErr w:type="gramStart"/>
-            <w:r>
-              <w:rPr>
-                <w:lang w:val="es-CO"/>
-              </w:rPr>
-              <w:t>Heteroevaluación</w:t>
-            </w:r>
-            <w:proofErr w:type="gramEnd"/>
-            <w:r>
-              <w:rPr>
-                <w:lang w:val="es-CO"/>
-              </w:rPr>
-              <w:t xml:space="preserve"> (</w:t>
+              <w:t>1 Heteroevaluación (</w:t>
             </w:r>
             <w:r>
               <w:rPr>
@@ -8640,33 +8485,20 @@
               </w:rPr>
               <w:t>&lt;</w:t>
             </w:r>
-            <w:r>
-              <w:fldChar w:fldCharType="begin"/>
-            </w:r>
-            <w:r>
-              <w:rPr>
-                <w:lang w:val="es-CO"/>
-              </w:rPr>
-              <w:instrText>HYPERLINK "https://earthdata.nasa.gov/user-resources/remote-sensors" \t "_blank"</w:instrText>
-            </w:r>
-            <w:r>
-              <w:fldChar w:fldCharType="separate"/>
-            </w:r>
-            <w:r>
-              <w:rPr>
-                <w:rFonts w:ascii="Arial" w:hAnsi="Arial"/>
-                <w:b w:val="0"/>
-                <w:bCs w:val="0"/>
-                <w:iCs w:val="0"/>
-                <w:szCs w:val="24"/>
-                <w:u w:val="single"/>
-                <w:lang w:val="es-CO"/>
-              </w:rPr>
-              <w:t>https://earthdata.nasa.gov/user-resources/remote-sensors</w:t>
-            </w:r>
-            <w:r>
-              <w:fldChar w:fldCharType="end"/>
-            </w:r>
+            <w:hyperlink r:id="rId12" w:tgtFrame="_blank" w:history="1">
+              <w:r>
+                <w:rPr>
+                  <w:rFonts w:ascii="Arial" w:hAnsi="Arial"/>
+                  <w:b w:val="0"/>
+                  <w:bCs w:val="0"/>
+                  <w:iCs w:val="0"/>
+                  <w:szCs w:val="24"/>
+                  <w:u w:val="single"/>
+                  <w:lang w:val="es-CO"/>
+                </w:rPr>
+                <w:t>https://earthdata.nasa.gov/user-resources/remote-sensors</w:t>
+              </w:r>
+            </w:hyperlink>
             <w:r>
               <w:rPr>
                 <w:rFonts w:ascii="Arial" w:hAnsi="Arial"/>
@@ -8794,31 +8626,7 @@
                 <w:szCs w:val="24"/>
                 <w:lang w:val="es-CO"/>
               </w:rPr>
-              <w:t xml:space="preserve">, O. y Arredondo, H. (2005), Manual para el manejo y procesamiento de imágenes satelitales obtenidas del sensor remoto MODIS </w:t>
-            </w:r>
-            <w:proofErr w:type="gramStart"/>
-            <w:r>
-              <w:rPr>
-                <w:rFonts w:ascii="Arial" w:hAnsi="Arial"/>
-                <w:b w:val="0"/>
-                <w:bCs w:val="0"/>
-                <w:iCs w:val="0"/>
-                <w:szCs w:val="24"/>
-                <w:lang w:val="es-CO"/>
-              </w:rPr>
-              <w:t>de  la</w:t>
-            </w:r>
-            <w:proofErr w:type="gramEnd"/>
-            <w:r>
-              <w:rPr>
-                <w:rFonts w:ascii="Arial" w:hAnsi="Arial"/>
-                <w:b w:val="0"/>
-                <w:bCs w:val="0"/>
-                <w:iCs w:val="0"/>
-                <w:szCs w:val="24"/>
-                <w:lang w:val="es-CO"/>
-              </w:rPr>
-              <w:t xml:space="preserve"> NASA, aplicado en estudios de </w:t>
+              <w:t xml:space="preserve">, O. y Arredondo, H. (2005), Manual para el manejo y procesamiento de imágenes satelitales obtenidas del sensor remoto MODIS de  la NASA, aplicado en estudios de </w:t>
             </w:r>
             <w:proofErr w:type="spellStart"/>
             <w:r>
@@ -9185,10 +8993,10 @@
       </w:pPr>
     </w:p>
     <w:sectPr>
-      <w:headerReference w:type="default" r:id="rId12"/>
-      <w:footerReference w:type="default" r:id="rId13"/>
-      <w:headerReference w:type="first" r:id="rId14"/>
-      <w:footerReference w:type="first" r:id="rId15"/>
+      <w:headerReference w:type="default" r:id="rId13"/>
+      <w:footerReference w:type="default" r:id="rId14"/>
+      <w:headerReference w:type="first" r:id="rId15"/>
+      <w:footerReference w:type="first" r:id="rId16"/>
       <w:pgSz w:w="12240" w:h="15840" w:code="1"/>
       <w:pgMar w:top="851" w:right="1134" w:bottom="851" w:left="1134" w:header="737" w:footer="680" w:gutter="0"/>
       <w:cols w:space="708"/>
@@ -12710,15 +12518,18 @@
 </file>
 
 <file path=customXml/item1.xml><?xml version="1.0" encoding="utf-8"?>
-<?mso-contentType ?>
-<FormTemplates xmlns="http://schemas.microsoft.com/sharepoint/v3/contenttype/forms">
-  <Display>DocumentLibraryForm</Display>
-  <Edit>DocumentLibraryForm</Edit>
-  <New>DocumentLibraryForm</New>
-</FormTemplates>
+<b:Sources xmlns:b="http://schemas.openxmlformats.org/officeDocument/2006/bibliography" xmlns="http://schemas.openxmlformats.org/officeDocument/2006/bibliography" SelectedStyle="\APA.XSL" StyleName="APA"/>
 </file>
 
 <file path=customXml/item2.xml><?xml version="1.0" encoding="utf-8"?>
+<p:properties xmlns:p="http://schemas.microsoft.com/office/2006/metadata/properties" xmlns:xsi="http://www.w3.org/2001/XMLSchema-instance" xmlns:pc="http://schemas.microsoft.com/office/infopath/2007/PartnerControls">
+  <documentManagement>
+    <_activity xmlns="41dc1279-99e8-4e35-a057-f9b1f7b06975" xsi:nil="true"/>
+  </documentManagement>
+</p:properties>
+</file>
+
+<file path=customXml/item3.xml><?xml version="1.0" encoding="utf-8"?>
 <ct:contentTypeSchema xmlns:ct="http://schemas.microsoft.com/office/2006/metadata/contentType" xmlns:ma="http://schemas.microsoft.com/office/2006/metadata/properties/metaAttributes" ct:_="" ma:_="" ma:contentTypeName="Document" ma:contentTypeID="0x0101006DA748D461A76E43B6D9C038D6238F8E" ma:contentTypeVersion="13" ma:contentTypeDescription="Create a new document." ma:contentTypeScope="" ma:versionID="6cc9f6a9cefb8a3f70362a8520da147e">
   <xsd:schema xmlns:xsd="http://www.w3.org/2001/XMLSchema" xmlns:xs="http://www.w3.org/2001/XMLSchema" xmlns:p="http://schemas.microsoft.com/office/2006/metadata/properties" xmlns:ns3="41dc1279-99e8-4e35-a057-f9b1f7b06975" xmlns:ns4="557d5d14-39fa-4e87-a2b3-a2e8694482ae" targetNamespace="http://schemas.microsoft.com/office/2006/metadata/properties" ma:root="true" ma:fieldsID="121af2db44db706412d93bde3626754d" ns3:_="" ns4:_="">
     <xsd:import namespace="41dc1279-99e8-4e35-a057-f9b1f7b06975"/>
@@ -12937,27 +12748,34 @@
 </ct:contentTypeSchema>
 </file>
 
-<file path=customXml/item3.xml><?xml version="1.0" encoding="utf-8"?>
-<p:properties xmlns:p="http://schemas.microsoft.com/office/2006/metadata/properties" xmlns:xsi="http://www.w3.org/2001/XMLSchema-instance" xmlns:pc="http://schemas.microsoft.com/office/infopath/2007/PartnerControls">
-  <documentManagement>
-    <_activity xmlns="41dc1279-99e8-4e35-a057-f9b1f7b06975" xsi:nil="true"/>
-  </documentManagement>
-</p:properties>
-</file>
-
 <file path=customXml/item4.xml><?xml version="1.0" encoding="utf-8"?>
-<b:Sources xmlns:b="http://schemas.openxmlformats.org/officeDocument/2006/bibliography" xmlns="http://schemas.openxmlformats.org/officeDocument/2006/bibliography" SelectedStyle="\APA.XSL" StyleName="APA"/>
+<?mso-contentType ?>
+<FormTemplates xmlns="http://schemas.microsoft.com/sharepoint/v3/contenttype/forms">
+  <Display>DocumentLibraryForm</Display>
+  <Edit>DocumentLibraryForm</Edit>
+  <New>DocumentLibraryForm</New>
+</FormTemplates>
 </file>
 
 <file path=customXml/itemProps1.xml><?xml version="1.0" encoding="utf-8"?>
-<ds:datastoreItem xmlns:ds="http://schemas.openxmlformats.org/officeDocument/2006/customXml" ds:itemID="{8AC8A494-4124-4D3D-B288-8299F5C4E7EE}">
+<ds:datastoreItem xmlns:ds="http://schemas.openxmlformats.org/officeDocument/2006/customXml" ds:itemID="{6F3F3DF1-909A-472A-9198-ED92AEDF1FD9}">
   <ds:schemaRefs>
-    <ds:schemaRef ds:uri="http://schemas.microsoft.com/sharepoint/v3/contenttype/forms"/>
+    <ds:schemaRef ds:uri="http://schemas.openxmlformats.org/officeDocument/2006/bibliography"/>
   </ds:schemaRefs>
 </ds:datastoreItem>
 </file>
 
 <file path=customXml/itemProps2.xml><?xml version="1.0" encoding="utf-8"?>
+<ds:datastoreItem xmlns:ds="http://schemas.openxmlformats.org/officeDocument/2006/customXml" ds:itemID="{1C535192-CE99-4F38-958C-12741894762E}">
+  <ds:schemaRefs>
+    <ds:schemaRef ds:uri="http://schemas.microsoft.com/office/2006/metadata/properties"/>
+    <ds:schemaRef ds:uri="http://schemas.microsoft.com/office/infopath/2007/PartnerControls"/>
+    <ds:schemaRef ds:uri="41dc1279-99e8-4e35-a057-f9b1f7b06975"/>
+  </ds:schemaRefs>
+</ds:datastoreItem>
+</file>
+
+<file path=customXml/itemProps3.xml><?xml version="1.0" encoding="utf-8"?>
 <ds:datastoreItem xmlns:ds="http://schemas.openxmlformats.org/officeDocument/2006/customXml" ds:itemID="{98DDA66A-58A3-43BD-B96B-1387505F855F}">
   <ds:schemaRefs>
     <ds:schemaRef ds:uri="http://schemas.microsoft.com/office/2006/metadata/contentType"/>
@@ -12976,20 +12794,10 @@
 </ds:datastoreItem>
 </file>
 
-<file path=customXml/itemProps3.xml><?xml version="1.0" encoding="utf-8"?>
-<ds:datastoreItem xmlns:ds="http://schemas.openxmlformats.org/officeDocument/2006/customXml" ds:itemID="{1C535192-CE99-4F38-958C-12741894762E}">
+<file path=customXml/itemProps4.xml><?xml version="1.0" encoding="utf-8"?>
+<ds:datastoreItem xmlns:ds="http://schemas.openxmlformats.org/officeDocument/2006/customXml" ds:itemID="{8AC8A494-4124-4D3D-B288-8299F5C4E7EE}">
   <ds:schemaRefs>
-    <ds:schemaRef ds:uri="http://schemas.microsoft.com/office/2006/metadata/properties"/>
-    <ds:schemaRef ds:uri="http://schemas.microsoft.com/office/infopath/2007/PartnerControls"/>
-    <ds:schemaRef ds:uri="41dc1279-99e8-4e35-a057-f9b1f7b06975"/>
-  </ds:schemaRefs>
-</ds:datastoreItem>
-</file>
-
-<file path=customXml/itemProps4.xml><?xml version="1.0" encoding="utf-8"?>
-<ds:datastoreItem xmlns:ds="http://schemas.openxmlformats.org/officeDocument/2006/customXml" ds:itemID="{6F3F3DF1-909A-472A-9198-ED92AEDF1FD9}">
-  <ds:schemaRefs>
-    <ds:schemaRef ds:uri="http://schemas.openxmlformats.org/officeDocument/2006/bibliography"/>
+    <ds:schemaRef ds:uri="http://schemas.microsoft.com/sharepoint/v3/contenttype/forms"/>
   </ds:schemaRefs>
 </ds:datastoreItem>
 </file>
</xml_diff>